<commit_message>
updated Sprint 2 docs
</commit_message>
<xml_diff>
--- a/docs/Team 10 - Sprint 2.docx
+++ b/docs/Team 10 - Sprint 2.docx
@@ -954,7 +954,7 @@
           <w:szCs w:val="28"/>
         </w:rPr>
         <w:drawing>
-          <wp:anchor distT="0" distB="0" distL="114300" distR="114300" simplePos="0" relativeHeight="251658240" behindDoc="1" locked="0" layoutInCell="1" allowOverlap="1" wp14:anchorId="73A432AF" wp14:editId="5040C51A">
+          <wp:anchor distT="0" distB="0" distL="114300" distR="114300" simplePos="0" relativeHeight="251656704" behindDoc="1" locked="0" layoutInCell="1" allowOverlap="1" wp14:anchorId="73A432AF" wp14:editId="5040C51A">
             <wp:simplePos x="0" y="0"/>
             <wp:positionH relativeFrom="margin">
               <wp:align>right</wp:align>
@@ -1072,7 +1072,7 @@
           <w:noProof/>
         </w:rPr>
         <w:drawing>
-          <wp:anchor distT="0" distB="0" distL="114300" distR="114300" simplePos="0" relativeHeight="251658240" behindDoc="0" locked="0" layoutInCell="1" allowOverlap="1" wp14:anchorId="7D3951DE" wp14:editId="776F01AC">
+          <wp:anchor distT="0" distB="0" distL="114300" distR="114300" simplePos="0" relativeHeight="251657728" behindDoc="0" locked="0" layoutInCell="1" allowOverlap="1" wp14:anchorId="7D3951DE" wp14:editId="776F01AC">
             <wp:simplePos x="0" y="0"/>
             <wp:positionH relativeFrom="column">
               <wp:posOffset>3357245</wp:posOffset>
@@ -1137,7 +1137,7 @@
           <w:noProof/>
         </w:rPr>
         <w:drawing>
-          <wp:anchor distT="0" distB="0" distL="114300" distR="114300" simplePos="0" relativeHeight="251658240" behindDoc="0" locked="0" layoutInCell="1" allowOverlap="1" wp14:anchorId="1B0699E0" wp14:editId="363C8756">
+          <wp:anchor distT="0" distB="0" distL="114300" distR="114300" simplePos="0" relativeHeight="251658752" behindDoc="0" locked="0" layoutInCell="1" allowOverlap="1" wp14:anchorId="1B0699E0" wp14:editId="363C8756">
             <wp:simplePos x="0" y="0"/>
             <wp:positionH relativeFrom="column">
               <wp:posOffset>-10795</wp:posOffset>
@@ -1324,7 +1324,6 @@
         </w:rPr>
       </w:pPr>
       <w:hyperlink r:id="rId10" w:history="1">
-        <w:proofErr w:type="spellStart"/>
         <w:r>
           <w:rPr>
             <w:rStyle w:val="Hyperlink"/>
@@ -1334,7 +1333,6 @@
           </w:rPr>
           <w:t>CircleCI</w:t>
         </w:r>
-        <w:proofErr w:type="spellEnd"/>
       </w:hyperlink>
     </w:p>
     <w:p>
@@ -27335,6 +27333,1508 @@
         </w:rPr>
         <w:t>s profile page.</w:t>
       </w:r>
+    </w:p>
+    <w:p>
+      <w:pPr>
+        <w:spacing w:before="100" w:beforeAutospacing="1" w:line="312" w:lineRule="auto"/>
+        <w:rPr>
+          <w:sz w:val="32"/>
+          <w:szCs w:val="32"/>
+        </w:rPr>
+      </w:pPr>
+      <w:r>
+        <w:rPr>
+          <w:sz w:val="32"/>
+          <w:szCs w:val="32"/>
+          <w:u w:val="single"/>
+        </w:rPr>
+        <w:t>Test Cases</w:t>
+      </w:r>
+      <w:r>
+        <w:rPr>
+          <w:sz w:val="32"/>
+          <w:szCs w:val="32"/>
+        </w:rPr>
+        <w:t>:</w:t>
+      </w:r>
+    </w:p>
+    <w:tbl>
+      <w:tblPr>
+        <w:tblStyle w:val="4-6"/>
+        <w:tblW w:w="0" w:type="auto"/>
+        <w:jc w:val="center"/>
+        <w:tblLook w:val="04A0" w:firstRow="1" w:lastRow="0" w:firstColumn="1" w:lastColumn="0" w:noHBand="0" w:noVBand="1"/>
+      </w:tblPr>
+      <w:tblGrid>
+        <w:gridCol w:w="509"/>
+        <w:gridCol w:w="7141"/>
+        <w:gridCol w:w="1434"/>
+      </w:tblGrid>
+      <w:tr>
+        <w:trPr>
+          <w:cnfStyle w:val="100000000000" w:firstRow="1" w:lastRow="0" w:firstColumn="0" w:lastColumn="0" w:oddVBand="0" w:evenVBand="0" w:oddHBand="0" w:evenHBand="0" w:firstRowFirstColumn="0" w:firstRowLastColumn="0" w:lastRowFirstColumn="0" w:lastRowLastColumn="0"/>
+          <w:jc w:val="center"/>
+        </w:trPr>
+        <w:tc>
+          <w:tcPr>
+            <w:cnfStyle w:val="001000000000" w:firstRow="0" w:lastRow="0" w:firstColumn="1" w:lastColumn="0" w:oddVBand="0" w:evenVBand="0" w:oddHBand="0" w:evenHBand="0" w:firstRowFirstColumn="0" w:firstRowLastColumn="0" w:lastRowFirstColumn="0" w:lastRowLastColumn="0"/>
+            <w:tcW w:w="509" w:type="dxa"/>
+            <w:vAlign w:val="center"/>
+          </w:tcPr>
+          <w:p>
+            <w:pPr>
+              <w:spacing w:before="100" w:beforeAutospacing="1" w:line="312" w:lineRule="auto"/>
+              <w:jc w:val="center"/>
+              <w:rPr>
+                <w:sz w:val="28"/>
+                <w:szCs w:val="28"/>
+              </w:rPr>
+            </w:pPr>
+            <w:r>
+              <w:rPr>
+                <w:sz w:val="28"/>
+                <w:szCs w:val="28"/>
+              </w:rPr>
+              <w:t>№</w:t>
+            </w:r>
+          </w:p>
+        </w:tc>
+        <w:tc>
+          <w:tcPr>
+            <w:tcW w:w="7141" w:type="dxa"/>
+            <w:vAlign w:val="center"/>
+          </w:tcPr>
+          <w:p>
+            <w:pPr>
+              <w:spacing w:before="100" w:beforeAutospacing="1" w:line="312" w:lineRule="auto"/>
+              <w:jc w:val="center"/>
+              <w:cnfStyle w:val="100000000000" w:firstRow="1" w:lastRow="0" w:firstColumn="0" w:lastColumn="0" w:oddVBand="0" w:evenVBand="0" w:oddHBand="0" w:evenHBand="0" w:firstRowFirstColumn="0" w:firstRowLastColumn="0" w:lastRowFirstColumn="0" w:lastRowLastColumn="0"/>
+              <w:rPr>
+                <w:sz w:val="28"/>
+                <w:szCs w:val="28"/>
+              </w:rPr>
+            </w:pPr>
+            <w:r>
+              <w:rPr>
+                <w:sz w:val="28"/>
+                <w:szCs w:val="28"/>
+              </w:rPr>
+              <w:t>Test Case</w:t>
+            </w:r>
+          </w:p>
+        </w:tc>
+        <w:tc>
+          <w:tcPr>
+            <w:tcW w:w="1434" w:type="dxa"/>
+            <w:vAlign w:val="center"/>
+          </w:tcPr>
+          <w:p>
+            <w:pPr>
+              <w:spacing w:before="100" w:beforeAutospacing="1" w:line="312" w:lineRule="auto"/>
+              <w:jc w:val="center"/>
+              <w:cnfStyle w:val="100000000000" w:firstRow="1" w:lastRow="0" w:firstColumn="0" w:lastColumn="0" w:oddVBand="0" w:evenVBand="0" w:oddHBand="0" w:evenHBand="0" w:firstRowFirstColumn="0" w:firstRowLastColumn="0" w:lastRowFirstColumn="0" w:lastRowLastColumn="0"/>
+              <w:rPr>
+                <w:sz w:val="28"/>
+                <w:szCs w:val="28"/>
+              </w:rPr>
+            </w:pPr>
+            <w:r>
+              <w:rPr>
+                <w:sz w:val="28"/>
+                <w:szCs w:val="28"/>
+              </w:rPr>
+              <w:t>Status</w:t>
+            </w:r>
+          </w:p>
+        </w:tc>
+      </w:tr>
+      <w:tr>
+        <w:trPr>
+          <w:cnfStyle w:val="000000100000" w:firstRow="0" w:lastRow="0" w:firstColumn="0" w:lastColumn="0" w:oddVBand="0" w:evenVBand="0" w:oddHBand="1" w:evenHBand="0" w:firstRowFirstColumn="0" w:firstRowLastColumn="0" w:lastRowFirstColumn="0" w:lastRowLastColumn="0"/>
+          <w:jc w:val="center"/>
+        </w:trPr>
+        <w:tc>
+          <w:tcPr>
+            <w:cnfStyle w:val="001000000000" w:firstRow="0" w:lastRow="0" w:firstColumn="1" w:lastColumn="0" w:oddVBand="0" w:evenVBand="0" w:oddHBand="0" w:evenHBand="0" w:firstRowFirstColumn="0" w:firstRowLastColumn="0" w:lastRowFirstColumn="0" w:lastRowLastColumn="0"/>
+            <w:tcW w:w="509" w:type="dxa"/>
+            <w:vAlign w:val="center"/>
+          </w:tcPr>
+          <w:p>
+            <w:pPr>
+              <w:spacing w:before="100" w:beforeAutospacing="1" w:line="312" w:lineRule="auto"/>
+              <w:jc w:val="center"/>
+              <w:rPr>
+                <w:rFonts w:cstheme="minorHAnsi"/>
+                <w:sz w:val="24"/>
+                <w:szCs w:val="24"/>
+              </w:rPr>
+            </w:pPr>
+            <w:r>
+              <w:rPr>
+                <w:rFonts w:cstheme="minorHAnsi"/>
+                <w:b w:val="0"/>
+                <w:bCs w:val="0"/>
+                <w:sz w:val="24"/>
+                <w:szCs w:val="24"/>
+              </w:rPr>
+              <w:t>1</w:t>
+            </w:r>
+          </w:p>
+        </w:tc>
+        <w:tc>
+          <w:tcPr>
+            <w:tcW w:w="7141" w:type="dxa"/>
+            <w:vAlign w:val="center"/>
+          </w:tcPr>
+          <w:p>
+            <w:pPr>
+              <w:spacing w:before="100" w:beforeAutospacing="1" w:line="312" w:lineRule="auto"/>
+              <w:jc w:val="center"/>
+              <w:cnfStyle w:val="000000100000" w:firstRow="0" w:lastRow="0" w:firstColumn="0" w:lastColumn="0" w:oddVBand="0" w:evenVBand="0" w:oddHBand="1" w:evenHBand="0" w:firstRowFirstColumn="0" w:firstRowLastColumn="0" w:lastRowFirstColumn="0" w:lastRowLastColumn="0"/>
+              <w:rPr>
+                <w:rFonts w:cstheme="minorHAnsi"/>
+                <w:sz w:val="24"/>
+                <w:szCs w:val="24"/>
+              </w:rPr>
+            </w:pPr>
+            <w:r>
+              <w:rPr>
+                <w:rFonts w:cstheme="minorHAnsi"/>
+                <w:sz w:val="24"/>
+                <w:szCs w:val="24"/>
+              </w:rPr>
+              <w:t>Verify that after registration, user login information appears in the database.</w:t>
+            </w:r>
+          </w:p>
+        </w:tc>
+        <w:tc>
+          <w:tcPr>
+            <w:tcW w:w="1434" w:type="dxa"/>
+            <w:vAlign w:val="center"/>
+          </w:tcPr>
+          <w:p>
+            <w:pPr>
+              <w:spacing w:before="100" w:beforeAutospacing="1" w:line="312" w:lineRule="auto"/>
+              <w:jc w:val="center"/>
+              <w:cnfStyle w:val="000000100000" w:firstRow="0" w:lastRow="0" w:firstColumn="0" w:lastColumn="0" w:oddVBand="0" w:evenVBand="0" w:oddHBand="1" w:evenHBand="0" w:firstRowFirstColumn="0" w:firstRowLastColumn="0" w:lastRowFirstColumn="0" w:lastRowLastColumn="0"/>
+              <w:rPr>
+                <w:rFonts w:cstheme="minorHAnsi"/>
+                <w:sz w:val="24"/>
+                <w:szCs w:val="24"/>
+              </w:rPr>
+            </w:pPr>
+            <w:r>
+              <w:rPr>
+                <w:rFonts w:cstheme="minorHAnsi"/>
+                <w:sz w:val="24"/>
+                <w:szCs w:val="24"/>
+              </w:rPr>
+              <w:t>TBD</w:t>
+            </w:r>
+          </w:p>
+        </w:tc>
+      </w:tr>
+      <w:tr>
+        <w:trPr>
+          <w:jc w:val="center"/>
+        </w:trPr>
+        <w:tc>
+          <w:tcPr>
+            <w:cnfStyle w:val="001000000000" w:firstRow="0" w:lastRow="0" w:firstColumn="1" w:lastColumn="0" w:oddVBand="0" w:evenVBand="0" w:oddHBand="0" w:evenHBand="0" w:firstRowFirstColumn="0" w:firstRowLastColumn="0" w:lastRowFirstColumn="0" w:lastRowLastColumn="0"/>
+            <w:tcW w:w="509" w:type="dxa"/>
+            <w:vAlign w:val="center"/>
+          </w:tcPr>
+          <w:p>
+            <w:pPr>
+              <w:spacing w:before="100" w:beforeAutospacing="1" w:line="312" w:lineRule="auto"/>
+              <w:jc w:val="center"/>
+              <w:rPr>
+                <w:rFonts w:cstheme="minorHAnsi"/>
+                <w:b w:val="0"/>
+                <w:bCs w:val="0"/>
+                <w:sz w:val="24"/>
+                <w:szCs w:val="24"/>
+              </w:rPr>
+            </w:pPr>
+            <w:r>
+              <w:rPr>
+                <w:rFonts w:cstheme="minorHAnsi"/>
+                <w:b w:val="0"/>
+                <w:bCs w:val="0"/>
+                <w:sz w:val="24"/>
+                <w:szCs w:val="24"/>
+              </w:rPr>
+              <w:t>2</w:t>
+            </w:r>
+          </w:p>
+        </w:tc>
+        <w:tc>
+          <w:tcPr>
+            <w:tcW w:w="7141" w:type="dxa"/>
+            <w:vAlign w:val="center"/>
+          </w:tcPr>
+          <w:p>
+            <w:pPr>
+              <w:spacing w:before="100" w:beforeAutospacing="1" w:line="312" w:lineRule="auto"/>
+              <w:jc w:val="center"/>
+              <w:cnfStyle w:val="000000000000" w:firstRow="0" w:lastRow="0" w:firstColumn="0" w:lastColumn="0" w:oddVBand="0" w:evenVBand="0" w:oddHBand="0" w:evenHBand="0" w:firstRowFirstColumn="0" w:firstRowLastColumn="0" w:lastRowFirstColumn="0" w:lastRowLastColumn="0"/>
+              <w:rPr>
+                <w:rFonts w:cstheme="minorHAnsi"/>
+                <w:sz w:val="24"/>
+                <w:szCs w:val="24"/>
+              </w:rPr>
+            </w:pPr>
+            <w:r>
+              <w:rPr>
+                <w:rFonts w:cstheme="minorHAnsi"/>
+                <w:sz w:val="24"/>
+                <w:szCs w:val="24"/>
+              </w:rPr>
+              <w:t>Verify that after registration, user personal information appears in the database.</w:t>
+            </w:r>
+          </w:p>
+        </w:tc>
+        <w:tc>
+          <w:tcPr>
+            <w:tcW w:w="1434" w:type="dxa"/>
+            <w:vAlign w:val="center"/>
+          </w:tcPr>
+          <w:p>
+            <w:pPr>
+              <w:spacing w:before="100" w:beforeAutospacing="1" w:line="312" w:lineRule="auto"/>
+              <w:jc w:val="center"/>
+              <w:cnfStyle w:val="000000000000" w:firstRow="0" w:lastRow="0" w:firstColumn="0" w:lastColumn="0" w:oddVBand="0" w:evenVBand="0" w:oddHBand="0" w:evenHBand="0" w:firstRowFirstColumn="0" w:firstRowLastColumn="0" w:lastRowFirstColumn="0" w:lastRowLastColumn="0"/>
+              <w:rPr>
+                <w:rFonts w:cstheme="minorHAnsi"/>
+                <w:sz w:val="24"/>
+                <w:szCs w:val="24"/>
+              </w:rPr>
+            </w:pPr>
+            <w:r>
+              <w:rPr>
+                <w:rFonts w:cstheme="minorHAnsi"/>
+                <w:sz w:val="24"/>
+                <w:szCs w:val="24"/>
+              </w:rPr>
+              <w:t>TBD</w:t>
+            </w:r>
+          </w:p>
+        </w:tc>
+      </w:tr>
+      <w:tr>
+        <w:trPr>
+          <w:cnfStyle w:val="000000100000" w:firstRow="0" w:lastRow="0" w:firstColumn="0" w:lastColumn="0" w:oddVBand="0" w:evenVBand="0" w:oddHBand="1" w:evenHBand="0" w:firstRowFirstColumn="0" w:firstRowLastColumn="0" w:lastRowFirstColumn="0" w:lastRowLastColumn="0"/>
+          <w:jc w:val="center"/>
+        </w:trPr>
+        <w:tc>
+          <w:tcPr>
+            <w:cnfStyle w:val="001000000000" w:firstRow="0" w:lastRow="0" w:firstColumn="1" w:lastColumn="0" w:oddVBand="0" w:evenVBand="0" w:oddHBand="0" w:evenHBand="0" w:firstRowFirstColumn="0" w:firstRowLastColumn="0" w:lastRowFirstColumn="0" w:lastRowLastColumn="0"/>
+            <w:tcW w:w="509" w:type="dxa"/>
+            <w:vAlign w:val="center"/>
+          </w:tcPr>
+          <w:p>
+            <w:pPr>
+              <w:spacing w:before="100" w:beforeAutospacing="1" w:line="312" w:lineRule="auto"/>
+              <w:jc w:val="center"/>
+              <w:rPr>
+                <w:rFonts w:cstheme="minorHAnsi"/>
+                <w:b w:val="0"/>
+                <w:bCs w:val="0"/>
+                <w:sz w:val="24"/>
+                <w:szCs w:val="24"/>
+              </w:rPr>
+            </w:pPr>
+            <w:r>
+              <w:rPr>
+                <w:rFonts w:cstheme="minorHAnsi"/>
+                <w:b w:val="0"/>
+                <w:bCs w:val="0"/>
+                <w:sz w:val="24"/>
+                <w:szCs w:val="24"/>
+              </w:rPr>
+              <w:t>3</w:t>
+            </w:r>
+          </w:p>
+        </w:tc>
+        <w:tc>
+          <w:tcPr>
+            <w:tcW w:w="7141" w:type="dxa"/>
+            <w:vAlign w:val="center"/>
+          </w:tcPr>
+          <w:p>
+            <w:pPr>
+              <w:spacing w:before="100" w:beforeAutospacing="1" w:line="312" w:lineRule="auto"/>
+              <w:jc w:val="center"/>
+              <w:cnfStyle w:val="000000100000" w:firstRow="0" w:lastRow="0" w:firstColumn="0" w:lastColumn="0" w:oddVBand="0" w:evenVBand="0" w:oddHBand="1" w:evenHBand="0" w:firstRowFirstColumn="0" w:firstRowLastColumn="0" w:lastRowFirstColumn="0" w:lastRowLastColumn="0"/>
+              <w:rPr>
+                <w:rFonts w:cstheme="minorHAnsi"/>
+                <w:sz w:val="24"/>
+                <w:szCs w:val="24"/>
+              </w:rPr>
+            </w:pPr>
+            <w:r>
+              <w:rPr>
+                <w:rFonts w:cstheme="minorHAnsi"/>
+                <w:sz w:val="24"/>
+                <w:szCs w:val="24"/>
+              </w:rPr>
+              <w:t>Verify that after a patient books an appointment, the appointment will appear in the “future appointments” section of the databases.</w:t>
+            </w:r>
+          </w:p>
+        </w:tc>
+        <w:tc>
+          <w:tcPr>
+            <w:tcW w:w="1434" w:type="dxa"/>
+            <w:vAlign w:val="center"/>
+          </w:tcPr>
+          <w:p>
+            <w:pPr>
+              <w:spacing w:before="100" w:beforeAutospacing="1" w:line="312" w:lineRule="auto"/>
+              <w:jc w:val="center"/>
+              <w:cnfStyle w:val="000000100000" w:firstRow="0" w:lastRow="0" w:firstColumn="0" w:lastColumn="0" w:oddVBand="0" w:evenVBand="0" w:oddHBand="1" w:evenHBand="0" w:firstRowFirstColumn="0" w:firstRowLastColumn="0" w:lastRowFirstColumn="0" w:lastRowLastColumn="0"/>
+              <w:rPr>
+                <w:rFonts w:cstheme="minorHAnsi"/>
+                <w:sz w:val="24"/>
+                <w:szCs w:val="24"/>
+              </w:rPr>
+            </w:pPr>
+            <w:r>
+              <w:rPr>
+                <w:rFonts w:cstheme="minorHAnsi"/>
+                <w:sz w:val="24"/>
+                <w:szCs w:val="24"/>
+              </w:rPr>
+              <w:t>TBD</w:t>
+            </w:r>
+          </w:p>
+        </w:tc>
+      </w:tr>
+      <w:tr>
+        <w:trPr>
+          <w:jc w:val="center"/>
+        </w:trPr>
+        <w:tc>
+          <w:tcPr>
+            <w:cnfStyle w:val="001000000000" w:firstRow="0" w:lastRow="0" w:firstColumn="1" w:lastColumn="0" w:oddVBand="0" w:evenVBand="0" w:oddHBand="0" w:evenHBand="0" w:firstRowFirstColumn="0" w:firstRowLastColumn="0" w:lastRowFirstColumn="0" w:lastRowLastColumn="0"/>
+            <w:tcW w:w="509" w:type="dxa"/>
+            <w:vAlign w:val="center"/>
+          </w:tcPr>
+          <w:p>
+            <w:pPr>
+              <w:spacing w:before="100" w:beforeAutospacing="1" w:line="312" w:lineRule="auto"/>
+              <w:jc w:val="center"/>
+              <w:rPr>
+                <w:rFonts w:cstheme="minorHAnsi"/>
+                <w:b w:val="0"/>
+                <w:bCs w:val="0"/>
+                <w:sz w:val="24"/>
+                <w:szCs w:val="24"/>
+              </w:rPr>
+            </w:pPr>
+            <w:r>
+              <w:rPr>
+                <w:rFonts w:cstheme="minorHAnsi"/>
+                <w:b w:val="0"/>
+                <w:bCs w:val="0"/>
+                <w:sz w:val="24"/>
+                <w:szCs w:val="24"/>
+              </w:rPr>
+              <w:t>4</w:t>
+            </w:r>
+          </w:p>
+        </w:tc>
+        <w:tc>
+          <w:tcPr>
+            <w:tcW w:w="7141" w:type="dxa"/>
+            <w:vAlign w:val="center"/>
+          </w:tcPr>
+          <w:p>
+            <w:pPr>
+              <w:spacing w:before="100" w:beforeAutospacing="1" w:line="312" w:lineRule="auto"/>
+              <w:jc w:val="center"/>
+              <w:cnfStyle w:val="000000000000" w:firstRow="0" w:lastRow="0" w:firstColumn="0" w:lastColumn="0" w:oddVBand="0" w:evenVBand="0" w:oddHBand="0" w:evenHBand="0" w:firstRowFirstColumn="0" w:firstRowLastColumn="0" w:lastRowFirstColumn="0" w:lastRowLastColumn="0"/>
+              <w:rPr>
+                <w:rFonts w:cstheme="minorHAnsi"/>
+                <w:sz w:val="24"/>
+                <w:szCs w:val="24"/>
+              </w:rPr>
+            </w:pPr>
+            <w:r>
+              <w:rPr>
+                <w:rFonts w:cstheme="minorHAnsi"/>
+                <w:sz w:val="24"/>
+                <w:szCs w:val="24"/>
+              </w:rPr>
+              <w:t>Verify that the past appointments of the user are saved in the database.</w:t>
+            </w:r>
+          </w:p>
+        </w:tc>
+        <w:tc>
+          <w:tcPr>
+            <w:tcW w:w="1434" w:type="dxa"/>
+            <w:vAlign w:val="center"/>
+          </w:tcPr>
+          <w:p>
+            <w:pPr>
+              <w:spacing w:before="100" w:beforeAutospacing="1" w:line="312" w:lineRule="auto"/>
+              <w:jc w:val="center"/>
+              <w:cnfStyle w:val="000000000000" w:firstRow="0" w:lastRow="0" w:firstColumn="0" w:lastColumn="0" w:oddVBand="0" w:evenVBand="0" w:oddHBand="0" w:evenHBand="0" w:firstRowFirstColumn="0" w:firstRowLastColumn="0" w:lastRowFirstColumn="0" w:lastRowLastColumn="0"/>
+              <w:rPr>
+                <w:rFonts w:cstheme="minorHAnsi"/>
+                <w:sz w:val="24"/>
+                <w:szCs w:val="24"/>
+              </w:rPr>
+            </w:pPr>
+            <w:r>
+              <w:rPr>
+                <w:rFonts w:cstheme="minorHAnsi"/>
+                <w:sz w:val="24"/>
+                <w:szCs w:val="24"/>
+              </w:rPr>
+              <w:t>TBD</w:t>
+            </w:r>
+          </w:p>
+        </w:tc>
+      </w:tr>
+      <w:tr>
+        <w:trPr>
+          <w:cnfStyle w:val="000000100000" w:firstRow="0" w:lastRow="0" w:firstColumn="0" w:lastColumn="0" w:oddVBand="0" w:evenVBand="0" w:oddHBand="1" w:evenHBand="0" w:firstRowFirstColumn="0" w:firstRowLastColumn="0" w:lastRowFirstColumn="0" w:lastRowLastColumn="0"/>
+          <w:jc w:val="center"/>
+        </w:trPr>
+        <w:tc>
+          <w:tcPr>
+            <w:cnfStyle w:val="001000000000" w:firstRow="0" w:lastRow="0" w:firstColumn="1" w:lastColumn="0" w:oddVBand="0" w:evenVBand="0" w:oddHBand="0" w:evenHBand="0" w:firstRowFirstColumn="0" w:firstRowLastColumn="0" w:lastRowFirstColumn="0" w:lastRowLastColumn="0"/>
+            <w:tcW w:w="509" w:type="dxa"/>
+            <w:vAlign w:val="center"/>
+          </w:tcPr>
+          <w:p>
+            <w:pPr>
+              <w:spacing w:before="100" w:beforeAutospacing="1" w:line="312" w:lineRule="auto"/>
+              <w:jc w:val="center"/>
+              <w:rPr>
+                <w:rFonts w:cstheme="minorHAnsi"/>
+                <w:b w:val="0"/>
+                <w:bCs w:val="0"/>
+                <w:sz w:val="24"/>
+                <w:szCs w:val="24"/>
+              </w:rPr>
+            </w:pPr>
+            <w:r>
+              <w:rPr>
+                <w:rFonts w:cstheme="minorHAnsi"/>
+                <w:b w:val="0"/>
+                <w:bCs w:val="0"/>
+                <w:sz w:val="24"/>
+                <w:szCs w:val="24"/>
+              </w:rPr>
+              <w:t>5</w:t>
+            </w:r>
+          </w:p>
+        </w:tc>
+        <w:tc>
+          <w:tcPr>
+            <w:tcW w:w="7141" w:type="dxa"/>
+            <w:vAlign w:val="center"/>
+          </w:tcPr>
+          <w:p>
+            <w:pPr>
+              <w:spacing w:before="100" w:beforeAutospacing="1" w:line="312" w:lineRule="auto"/>
+              <w:jc w:val="center"/>
+              <w:cnfStyle w:val="000000100000" w:firstRow="0" w:lastRow="0" w:firstColumn="0" w:lastColumn="0" w:oddVBand="0" w:evenVBand="0" w:oddHBand="1" w:evenHBand="0" w:firstRowFirstColumn="0" w:firstRowLastColumn="0" w:lastRowFirstColumn="0" w:lastRowLastColumn="0"/>
+              <w:rPr>
+                <w:rFonts w:cstheme="minorHAnsi"/>
+                <w:sz w:val="24"/>
+                <w:szCs w:val="24"/>
+              </w:rPr>
+            </w:pPr>
+            <w:r>
+              <w:rPr>
+                <w:rFonts w:cstheme="minorHAnsi"/>
+                <w:sz w:val="24"/>
+                <w:szCs w:val="24"/>
+              </w:rPr>
+              <w:t>Verify that the new forum that the doctor opens is saved in his forums database.</w:t>
+            </w:r>
+          </w:p>
+        </w:tc>
+        <w:tc>
+          <w:tcPr>
+            <w:tcW w:w="1434" w:type="dxa"/>
+            <w:vAlign w:val="center"/>
+          </w:tcPr>
+          <w:p>
+            <w:pPr>
+              <w:spacing w:before="100" w:beforeAutospacing="1" w:line="312" w:lineRule="auto"/>
+              <w:jc w:val="center"/>
+              <w:cnfStyle w:val="000000100000" w:firstRow="0" w:lastRow="0" w:firstColumn="0" w:lastColumn="0" w:oddVBand="0" w:evenVBand="0" w:oddHBand="1" w:evenHBand="0" w:firstRowFirstColumn="0" w:firstRowLastColumn="0" w:lastRowFirstColumn="0" w:lastRowLastColumn="0"/>
+              <w:rPr>
+                <w:rFonts w:cstheme="minorHAnsi"/>
+                <w:sz w:val="24"/>
+                <w:szCs w:val="24"/>
+              </w:rPr>
+            </w:pPr>
+            <w:r>
+              <w:rPr>
+                <w:rFonts w:cstheme="minorHAnsi"/>
+                <w:sz w:val="24"/>
+                <w:szCs w:val="24"/>
+              </w:rPr>
+              <w:t>TBD</w:t>
+            </w:r>
+          </w:p>
+        </w:tc>
+      </w:tr>
+      <w:tr>
+        <w:trPr>
+          <w:jc w:val="center"/>
+        </w:trPr>
+        <w:tc>
+          <w:tcPr>
+            <w:cnfStyle w:val="001000000000" w:firstRow="0" w:lastRow="0" w:firstColumn="1" w:lastColumn="0" w:oddVBand="0" w:evenVBand="0" w:oddHBand="0" w:evenHBand="0" w:firstRowFirstColumn="0" w:firstRowLastColumn="0" w:lastRowFirstColumn="0" w:lastRowLastColumn="0"/>
+            <w:tcW w:w="509" w:type="dxa"/>
+            <w:vAlign w:val="center"/>
+          </w:tcPr>
+          <w:p>
+            <w:pPr>
+              <w:spacing w:before="100" w:beforeAutospacing="1" w:line="312" w:lineRule="auto"/>
+              <w:jc w:val="center"/>
+              <w:rPr>
+                <w:rFonts w:cstheme="minorHAnsi"/>
+                <w:b w:val="0"/>
+                <w:bCs w:val="0"/>
+                <w:sz w:val="24"/>
+                <w:szCs w:val="24"/>
+              </w:rPr>
+            </w:pPr>
+            <w:r>
+              <w:rPr>
+                <w:rFonts w:cstheme="minorHAnsi"/>
+                <w:b w:val="0"/>
+                <w:bCs w:val="0"/>
+                <w:sz w:val="24"/>
+                <w:szCs w:val="24"/>
+              </w:rPr>
+              <w:t>6</w:t>
+            </w:r>
+          </w:p>
+        </w:tc>
+        <w:tc>
+          <w:tcPr>
+            <w:tcW w:w="7141" w:type="dxa"/>
+            <w:vAlign w:val="center"/>
+          </w:tcPr>
+          <w:p>
+            <w:pPr>
+              <w:spacing w:before="100" w:beforeAutospacing="1" w:line="312" w:lineRule="auto"/>
+              <w:jc w:val="center"/>
+              <w:cnfStyle w:val="000000000000" w:firstRow="0" w:lastRow="0" w:firstColumn="0" w:lastColumn="0" w:oddVBand="0" w:evenVBand="0" w:oddHBand="0" w:evenHBand="0" w:firstRowFirstColumn="0" w:firstRowLastColumn="0" w:lastRowFirstColumn="0" w:lastRowLastColumn="0"/>
+              <w:rPr>
+                <w:rFonts w:cstheme="minorHAnsi"/>
+                <w:sz w:val="24"/>
+                <w:szCs w:val="24"/>
+              </w:rPr>
+            </w:pPr>
+            <w:r>
+              <w:rPr>
+                <w:rFonts w:cstheme="minorHAnsi"/>
+                <w:sz w:val="24"/>
+                <w:szCs w:val="24"/>
+              </w:rPr>
+              <w:t>Verify that after the doctor presses the delete button the question will delete from the database of forum question.</w:t>
+            </w:r>
+          </w:p>
+        </w:tc>
+        <w:tc>
+          <w:tcPr>
+            <w:tcW w:w="1434" w:type="dxa"/>
+            <w:vAlign w:val="center"/>
+          </w:tcPr>
+          <w:p>
+            <w:pPr>
+              <w:spacing w:before="100" w:beforeAutospacing="1" w:line="312" w:lineRule="auto"/>
+              <w:jc w:val="center"/>
+              <w:cnfStyle w:val="000000000000" w:firstRow="0" w:lastRow="0" w:firstColumn="0" w:lastColumn="0" w:oddVBand="0" w:evenVBand="0" w:oddHBand="0" w:evenHBand="0" w:firstRowFirstColumn="0" w:firstRowLastColumn="0" w:lastRowFirstColumn="0" w:lastRowLastColumn="0"/>
+              <w:rPr>
+                <w:rFonts w:cstheme="minorHAnsi"/>
+                <w:sz w:val="24"/>
+                <w:szCs w:val="24"/>
+              </w:rPr>
+            </w:pPr>
+            <w:r>
+              <w:rPr>
+                <w:rFonts w:cstheme="minorHAnsi"/>
+                <w:sz w:val="24"/>
+                <w:szCs w:val="24"/>
+              </w:rPr>
+              <w:t>TBD</w:t>
+            </w:r>
+          </w:p>
+        </w:tc>
+      </w:tr>
+      <w:tr>
+        <w:trPr>
+          <w:cnfStyle w:val="000000100000" w:firstRow="0" w:lastRow="0" w:firstColumn="0" w:lastColumn="0" w:oddVBand="0" w:evenVBand="0" w:oddHBand="1" w:evenHBand="0" w:firstRowFirstColumn="0" w:firstRowLastColumn="0" w:lastRowFirstColumn="0" w:lastRowLastColumn="0"/>
+          <w:jc w:val="center"/>
+        </w:trPr>
+        <w:tc>
+          <w:tcPr>
+            <w:cnfStyle w:val="001000000000" w:firstRow="0" w:lastRow="0" w:firstColumn="1" w:lastColumn="0" w:oddVBand="0" w:evenVBand="0" w:oddHBand="0" w:evenHBand="0" w:firstRowFirstColumn="0" w:firstRowLastColumn="0" w:lastRowFirstColumn="0" w:lastRowLastColumn="0"/>
+            <w:tcW w:w="509" w:type="dxa"/>
+            <w:vAlign w:val="center"/>
+          </w:tcPr>
+          <w:p>
+            <w:pPr>
+              <w:spacing w:before="100" w:beforeAutospacing="1" w:line="312" w:lineRule="auto"/>
+              <w:jc w:val="center"/>
+              <w:rPr>
+                <w:rFonts w:cstheme="minorHAnsi"/>
+                <w:b w:val="0"/>
+                <w:bCs w:val="0"/>
+                <w:sz w:val="24"/>
+                <w:szCs w:val="24"/>
+              </w:rPr>
+            </w:pPr>
+            <w:r>
+              <w:rPr>
+                <w:rFonts w:cstheme="minorHAnsi"/>
+                <w:b w:val="0"/>
+                <w:bCs w:val="0"/>
+                <w:sz w:val="24"/>
+                <w:szCs w:val="24"/>
+              </w:rPr>
+              <w:t>7</w:t>
+            </w:r>
+          </w:p>
+        </w:tc>
+        <w:tc>
+          <w:tcPr>
+            <w:tcW w:w="7141" w:type="dxa"/>
+            <w:vAlign w:val="center"/>
+          </w:tcPr>
+          <w:p>
+            <w:pPr>
+              <w:spacing w:before="100" w:beforeAutospacing="1" w:line="312" w:lineRule="auto"/>
+              <w:jc w:val="center"/>
+              <w:cnfStyle w:val="000000100000" w:firstRow="0" w:lastRow="0" w:firstColumn="0" w:lastColumn="0" w:oddVBand="0" w:evenVBand="0" w:oddHBand="1" w:evenHBand="0" w:firstRowFirstColumn="0" w:firstRowLastColumn="0" w:lastRowFirstColumn="0" w:lastRowLastColumn="0"/>
+              <w:rPr>
+                <w:rFonts w:cstheme="minorHAnsi"/>
+                <w:sz w:val="24"/>
+                <w:szCs w:val="24"/>
+              </w:rPr>
+            </w:pPr>
+            <w:r>
+              <w:rPr>
+                <w:rFonts w:cstheme="minorHAnsi"/>
+                <w:sz w:val="24"/>
+                <w:szCs w:val="24"/>
+              </w:rPr>
+              <w:t>Verify that after the Patient clicks on the button "Post" the question will be saved in the database.</w:t>
+            </w:r>
+          </w:p>
+        </w:tc>
+        <w:tc>
+          <w:tcPr>
+            <w:tcW w:w="1434" w:type="dxa"/>
+            <w:vAlign w:val="center"/>
+          </w:tcPr>
+          <w:p>
+            <w:pPr>
+              <w:spacing w:before="100" w:beforeAutospacing="1" w:line="312" w:lineRule="auto"/>
+              <w:jc w:val="center"/>
+              <w:cnfStyle w:val="000000100000" w:firstRow="0" w:lastRow="0" w:firstColumn="0" w:lastColumn="0" w:oddVBand="0" w:evenVBand="0" w:oddHBand="1" w:evenHBand="0" w:firstRowFirstColumn="0" w:firstRowLastColumn="0" w:lastRowFirstColumn="0" w:lastRowLastColumn="0"/>
+              <w:rPr>
+                <w:rFonts w:cstheme="minorHAnsi"/>
+                <w:sz w:val="24"/>
+                <w:szCs w:val="24"/>
+              </w:rPr>
+            </w:pPr>
+            <w:r>
+              <w:rPr>
+                <w:rFonts w:cstheme="minorHAnsi"/>
+                <w:sz w:val="24"/>
+                <w:szCs w:val="24"/>
+              </w:rPr>
+              <w:t>TBD</w:t>
+            </w:r>
+          </w:p>
+        </w:tc>
+      </w:tr>
+      <w:tr>
+        <w:trPr>
+          <w:jc w:val="center"/>
+        </w:trPr>
+        <w:tc>
+          <w:tcPr>
+            <w:cnfStyle w:val="001000000000" w:firstRow="0" w:lastRow="0" w:firstColumn="1" w:lastColumn="0" w:oddVBand="0" w:evenVBand="0" w:oddHBand="0" w:evenHBand="0" w:firstRowFirstColumn="0" w:firstRowLastColumn="0" w:lastRowFirstColumn="0" w:lastRowLastColumn="0"/>
+            <w:tcW w:w="509" w:type="dxa"/>
+            <w:vAlign w:val="center"/>
+          </w:tcPr>
+          <w:p>
+            <w:pPr>
+              <w:spacing w:before="100" w:beforeAutospacing="1" w:line="312" w:lineRule="auto"/>
+              <w:jc w:val="center"/>
+              <w:rPr>
+                <w:rFonts w:cstheme="minorHAnsi"/>
+                <w:b w:val="0"/>
+                <w:bCs w:val="0"/>
+                <w:sz w:val="24"/>
+                <w:szCs w:val="24"/>
+              </w:rPr>
+            </w:pPr>
+            <w:r>
+              <w:rPr>
+                <w:rFonts w:cstheme="minorHAnsi"/>
+                <w:b w:val="0"/>
+                <w:bCs w:val="0"/>
+                <w:sz w:val="24"/>
+                <w:szCs w:val="24"/>
+              </w:rPr>
+              <w:t>8</w:t>
+            </w:r>
+          </w:p>
+        </w:tc>
+        <w:tc>
+          <w:tcPr>
+            <w:tcW w:w="7141" w:type="dxa"/>
+            <w:vAlign w:val="center"/>
+          </w:tcPr>
+          <w:p>
+            <w:pPr>
+              <w:spacing w:before="100" w:beforeAutospacing="1" w:line="312" w:lineRule="auto"/>
+              <w:jc w:val="center"/>
+              <w:cnfStyle w:val="000000000000" w:firstRow="0" w:lastRow="0" w:firstColumn="0" w:lastColumn="0" w:oddVBand="0" w:evenVBand="0" w:oddHBand="0" w:evenHBand="0" w:firstRowFirstColumn="0" w:firstRowLastColumn="0" w:lastRowFirstColumn="0" w:lastRowLastColumn="0"/>
+              <w:rPr>
+                <w:rFonts w:cstheme="minorHAnsi"/>
+                <w:sz w:val="24"/>
+                <w:szCs w:val="24"/>
+              </w:rPr>
+            </w:pPr>
+            <w:r>
+              <w:rPr>
+                <w:rFonts w:cstheme="minorHAnsi"/>
+                <w:sz w:val="24"/>
+                <w:szCs w:val="24"/>
+              </w:rPr>
+              <w:t>Verify that after the user clicks on the button "Save" the changes in the question will be updated in database.</w:t>
+            </w:r>
+          </w:p>
+        </w:tc>
+        <w:tc>
+          <w:tcPr>
+            <w:tcW w:w="1434" w:type="dxa"/>
+            <w:vAlign w:val="center"/>
+          </w:tcPr>
+          <w:p>
+            <w:pPr>
+              <w:spacing w:before="100" w:beforeAutospacing="1" w:line="312" w:lineRule="auto"/>
+              <w:jc w:val="center"/>
+              <w:cnfStyle w:val="000000000000" w:firstRow="0" w:lastRow="0" w:firstColumn="0" w:lastColumn="0" w:oddVBand="0" w:evenVBand="0" w:oddHBand="0" w:evenHBand="0" w:firstRowFirstColumn="0" w:firstRowLastColumn="0" w:lastRowFirstColumn="0" w:lastRowLastColumn="0"/>
+              <w:rPr>
+                <w:rFonts w:cstheme="minorHAnsi"/>
+                <w:sz w:val="24"/>
+                <w:szCs w:val="24"/>
+              </w:rPr>
+            </w:pPr>
+            <w:r>
+              <w:rPr>
+                <w:rFonts w:cstheme="minorHAnsi"/>
+                <w:sz w:val="24"/>
+                <w:szCs w:val="24"/>
+              </w:rPr>
+              <w:t>TBD</w:t>
+            </w:r>
+          </w:p>
+        </w:tc>
+      </w:tr>
+      <w:tr>
+        <w:trPr>
+          <w:cnfStyle w:val="000000100000" w:firstRow="0" w:lastRow="0" w:firstColumn="0" w:lastColumn="0" w:oddVBand="0" w:evenVBand="0" w:oddHBand="1" w:evenHBand="0" w:firstRowFirstColumn="0" w:firstRowLastColumn="0" w:lastRowFirstColumn="0" w:lastRowLastColumn="0"/>
+          <w:jc w:val="center"/>
+        </w:trPr>
+        <w:tc>
+          <w:tcPr>
+            <w:cnfStyle w:val="001000000000" w:firstRow="0" w:lastRow="0" w:firstColumn="1" w:lastColumn="0" w:oddVBand="0" w:evenVBand="0" w:oddHBand="0" w:evenHBand="0" w:firstRowFirstColumn="0" w:firstRowLastColumn="0" w:lastRowFirstColumn="0" w:lastRowLastColumn="0"/>
+            <w:tcW w:w="509" w:type="dxa"/>
+            <w:vAlign w:val="center"/>
+          </w:tcPr>
+          <w:p>
+            <w:pPr>
+              <w:spacing w:before="100" w:beforeAutospacing="1" w:line="312" w:lineRule="auto"/>
+              <w:jc w:val="center"/>
+              <w:rPr>
+                <w:rFonts w:cstheme="minorHAnsi"/>
+                <w:b w:val="0"/>
+                <w:bCs w:val="0"/>
+                <w:sz w:val="24"/>
+                <w:szCs w:val="24"/>
+              </w:rPr>
+            </w:pPr>
+            <w:r>
+              <w:rPr>
+                <w:rFonts w:cstheme="minorHAnsi"/>
+                <w:b w:val="0"/>
+                <w:bCs w:val="0"/>
+                <w:sz w:val="24"/>
+                <w:szCs w:val="24"/>
+              </w:rPr>
+              <w:t>9</w:t>
+            </w:r>
+          </w:p>
+        </w:tc>
+        <w:tc>
+          <w:tcPr>
+            <w:tcW w:w="7141" w:type="dxa"/>
+            <w:vAlign w:val="center"/>
+          </w:tcPr>
+          <w:p>
+            <w:pPr>
+              <w:spacing w:before="100" w:beforeAutospacing="1" w:line="312" w:lineRule="auto"/>
+              <w:jc w:val="center"/>
+              <w:cnfStyle w:val="000000100000" w:firstRow="0" w:lastRow="0" w:firstColumn="0" w:lastColumn="0" w:oddVBand="0" w:evenVBand="0" w:oddHBand="1" w:evenHBand="0" w:firstRowFirstColumn="0" w:firstRowLastColumn="0" w:lastRowFirstColumn="0" w:lastRowLastColumn="0"/>
+              <w:rPr>
+                <w:rFonts w:cstheme="minorHAnsi"/>
+                <w:sz w:val="24"/>
+                <w:szCs w:val="24"/>
+              </w:rPr>
+            </w:pPr>
+            <w:r>
+              <w:rPr>
+                <w:rFonts w:cstheme="minorHAnsi"/>
+                <w:sz w:val="24"/>
+                <w:szCs w:val="24"/>
+              </w:rPr>
+              <w:t>Verify that after the user clicks on the button "Post" the replay of the questions/answer will be saved in the database.</w:t>
+            </w:r>
+          </w:p>
+        </w:tc>
+        <w:tc>
+          <w:tcPr>
+            <w:tcW w:w="1434" w:type="dxa"/>
+            <w:vAlign w:val="center"/>
+          </w:tcPr>
+          <w:p>
+            <w:pPr>
+              <w:spacing w:before="100" w:beforeAutospacing="1" w:line="312" w:lineRule="auto"/>
+              <w:jc w:val="center"/>
+              <w:cnfStyle w:val="000000100000" w:firstRow="0" w:lastRow="0" w:firstColumn="0" w:lastColumn="0" w:oddVBand="0" w:evenVBand="0" w:oddHBand="1" w:evenHBand="0" w:firstRowFirstColumn="0" w:firstRowLastColumn="0" w:lastRowFirstColumn="0" w:lastRowLastColumn="0"/>
+              <w:rPr>
+                <w:rFonts w:cstheme="minorHAnsi"/>
+                <w:sz w:val="24"/>
+                <w:szCs w:val="24"/>
+              </w:rPr>
+            </w:pPr>
+            <w:r>
+              <w:rPr>
+                <w:rFonts w:cstheme="minorHAnsi"/>
+                <w:sz w:val="24"/>
+                <w:szCs w:val="24"/>
+              </w:rPr>
+              <w:t>TBD</w:t>
+            </w:r>
+          </w:p>
+        </w:tc>
+      </w:tr>
+      <w:tr>
+        <w:trPr>
+          <w:jc w:val="center"/>
+        </w:trPr>
+        <w:tc>
+          <w:tcPr>
+            <w:cnfStyle w:val="001000000000" w:firstRow="0" w:lastRow="0" w:firstColumn="1" w:lastColumn="0" w:oddVBand="0" w:evenVBand="0" w:oddHBand="0" w:evenHBand="0" w:firstRowFirstColumn="0" w:firstRowLastColumn="0" w:lastRowFirstColumn="0" w:lastRowLastColumn="0"/>
+            <w:tcW w:w="509" w:type="dxa"/>
+            <w:vAlign w:val="center"/>
+          </w:tcPr>
+          <w:p>
+            <w:pPr>
+              <w:spacing w:before="100" w:beforeAutospacing="1" w:line="312" w:lineRule="auto"/>
+              <w:jc w:val="center"/>
+              <w:rPr>
+                <w:rFonts w:cstheme="minorHAnsi"/>
+                <w:b w:val="0"/>
+                <w:bCs w:val="0"/>
+                <w:sz w:val="24"/>
+                <w:szCs w:val="24"/>
+              </w:rPr>
+            </w:pPr>
+            <w:r>
+              <w:rPr>
+                <w:rFonts w:cstheme="minorHAnsi"/>
+                <w:b w:val="0"/>
+                <w:bCs w:val="0"/>
+                <w:sz w:val="24"/>
+                <w:szCs w:val="24"/>
+              </w:rPr>
+              <w:t>10</w:t>
+            </w:r>
+          </w:p>
+        </w:tc>
+        <w:tc>
+          <w:tcPr>
+            <w:tcW w:w="7141" w:type="dxa"/>
+            <w:vAlign w:val="center"/>
+          </w:tcPr>
+          <w:p>
+            <w:pPr>
+              <w:spacing w:before="100" w:beforeAutospacing="1" w:line="312" w:lineRule="auto"/>
+              <w:jc w:val="center"/>
+              <w:cnfStyle w:val="000000000000" w:firstRow="0" w:lastRow="0" w:firstColumn="0" w:lastColumn="0" w:oddVBand="0" w:evenVBand="0" w:oddHBand="0" w:evenHBand="0" w:firstRowFirstColumn="0" w:firstRowLastColumn="0" w:lastRowFirstColumn="0" w:lastRowLastColumn="0"/>
+              <w:rPr>
+                <w:rFonts w:cstheme="minorHAnsi"/>
+                <w:sz w:val="24"/>
+                <w:szCs w:val="24"/>
+              </w:rPr>
+            </w:pPr>
+            <w:r>
+              <w:rPr>
+                <w:rFonts w:cstheme="minorHAnsi"/>
+                <w:sz w:val="24"/>
+                <w:szCs w:val="24"/>
+              </w:rPr>
+              <w:t>Verify that the database saves only 1 unique email for each user.</w:t>
+            </w:r>
+          </w:p>
+        </w:tc>
+        <w:tc>
+          <w:tcPr>
+            <w:tcW w:w="1434" w:type="dxa"/>
+            <w:vAlign w:val="center"/>
+          </w:tcPr>
+          <w:p>
+            <w:pPr>
+              <w:spacing w:before="100" w:beforeAutospacing="1" w:line="312" w:lineRule="auto"/>
+              <w:jc w:val="center"/>
+              <w:cnfStyle w:val="000000000000" w:firstRow="0" w:lastRow="0" w:firstColumn="0" w:lastColumn="0" w:oddVBand="0" w:evenVBand="0" w:oddHBand="0" w:evenHBand="0" w:firstRowFirstColumn="0" w:firstRowLastColumn="0" w:lastRowFirstColumn="0" w:lastRowLastColumn="0"/>
+              <w:rPr>
+                <w:rFonts w:cstheme="minorHAnsi"/>
+                <w:sz w:val="24"/>
+                <w:szCs w:val="24"/>
+              </w:rPr>
+            </w:pPr>
+            <w:r>
+              <w:rPr>
+                <w:rFonts w:cstheme="minorHAnsi"/>
+                <w:sz w:val="24"/>
+                <w:szCs w:val="24"/>
+              </w:rPr>
+              <w:t>TBD</w:t>
+            </w:r>
+          </w:p>
+        </w:tc>
+      </w:tr>
+      <w:tr>
+        <w:trPr>
+          <w:cnfStyle w:val="000000100000" w:firstRow="0" w:lastRow="0" w:firstColumn="0" w:lastColumn="0" w:oddVBand="0" w:evenVBand="0" w:oddHBand="1" w:evenHBand="0" w:firstRowFirstColumn="0" w:firstRowLastColumn="0" w:lastRowFirstColumn="0" w:lastRowLastColumn="0"/>
+          <w:jc w:val="center"/>
+        </w:trPr>
+        <w:tc>
+          <w:tcPr>
+            <w:cnfStyle w:val="001000000000" w:firstRow="0" w:lastRow="0" w:firstColumn="1" w:lastColumn="0" w:oddVBand="0" w:evenVBand="0" w:oddHBand="0" w:evenHBand="0" w:firstRowFirstColumn="0" w:firstRowLastColumn="0" w:lastRowFirstColumn="0" w:lastRowLastColumn="0"/>
+            <w:tcW w:w="509" w:type="dxa"/>
+            <w:vAlign w:val="center"/>
+          </w:tcPr>
+          <w:p>
+            <w:pPr>
+              <w:spacing w:before="100" w:beforeAutospacing="1" w:line="312" w:lineRule="auto"/>
+              <w:jc w:val="center"/>
+              <w:rPr>
+                <w:rFonts w:cstheme="minorHAnsi"/>
+                <w:b w:val="0"/>
+                <w:bCs w:val="0"/>
+                <w:sz w:val="24"/>
+                <w:szCs w:val="24"/>
+              </w:rPr>
+            </w:pPr>
+            <w:r>
+              <w:rPr>
+                <w:rFonts w:cstheme="minorHAnsi"/>
+                <w:b w:val="0"/>
+                <w:bCs w:val="0"/>
+                <w:sz w:val="24"/>
+                <w:szCs w:val="24"/>
+              </w:rPr>
+              <w:t>11</w:t>
+            </w:r>
+          </w:p>
+        </w:tc>
+        <w:tc>
+          <w:tcPr>
+            <w:tcW w:w="7141" w:type="dxa"/>
+            <w:vAlign w:val="center"/>
+          </w:tcPr>
+          <w:p>
+            <w:pPr>
+              <w:spacing w:before="100" w:beforeAutospacing="1" w:line="312" w:lineRule="auto"/>
+              <w:jc w:val="center"/>
+              <w:cnfStyle w:val="000000100000" w:firstRow="0" w:lastRow="0" w:firstColumn="0" w:lastColumn="0" w:oddVBand="0" w:evenVBand="0" w:oddHBand="1" w:evenHBand="0" w:firstRowFirstColumn="0" w:firstRowLastColumn="0" w:lastRowFirstColumn="0" w:lastRowLastColumn="0"/>
+              <w:rPr>
+                <w:rFonts w:cstheme="minorHAnsi"/>
+                <w:sz w:val="24"/>
+                <w:szCs w:val="24"/>
+              </w:rPr>
+            </w:pPr>
+            <w:r>
+              <w:rPr>
+                <w:rFonts w:cstheme="minorHAnsi"/>
+                <w:sz w:val="24"/>
+                <w:szCs w:val="24"/>
+              </w:rPr>
+              <w:t>Verify that the Doctor’s reviews are saved in the database.</w:t>
+            </w:r>
+          </w:p>
+        </w:tc>
+        <w:tc>
+          <w:tcPr>
+            <w:tcW w:w="1434" w:type="dxa"/>
+            <w:vAlign w:val="center"/>
+          </w:tcPr>
+          <w:p>
+            <w:pPr>
+              <w:spacing w:before="100" w:beforeAutospacing="1" w:line="312" w:lineRule="auto"/>
+              <w:jc w:val="center"/>
+              <w:cnfStyle w:val="000000100000" w:firstRow="0" w:lastRow="0" w:firstColumn="0" w:lastColumn="0" w:oddVBand="0" w:evenVBand="0" w:oddHBand="1" w:evenHBand="0" w:firstRowFirstColumn="0" w:firstRowLastColumn="0" w:lastRowFirstColumn="0" w:lastRowLastColumn="0"/>
+              <w:rPr>
+                <w:rFonts w:cstheme="minorHAnsi"/>
+                <w:sz w:val="24"/>
+                <w:szCs w:val="24"/>
+              </w:rPr>
+            </w:pPr>
+            <w:r>
+              <w:rPr>
+                <w:rFonts w:cstheme="minorHAnsi"/>
+                <w:sz w:val="24"/>
+                <w:szCs w:val="24"/>
+              </w:rPr>
+              <w:t>TBD</w:t>
+            </w:r>
+          </w:p>
+        </w:tc>
+      </w:tr>
+      <w:tr>
+        <w:trPr>
+          <w:jc w:val="center"/>
+        </w:trPr>
+        <w:tc>
+          <w:tcPr>
+            <w:cnfStyle w:val="001000000000" w:firstRow="0" w:lastRow="0" w:firstColumn="1" w:lastColumn="0" w:oddVBand="0" w:evenVBand="0" w:oddHBand="0" w:evenHBand="0" w:firstRowFirstColumn="0" w:firstRowLastColumn="0" w:lastRowFirstColumn="0" w:lastRowLastColumn="0"/>
+            <w:tcW w:w="509" w:type="dxa"/>
+            <w:vAlign w:val="center"/>
+          </w:tcPr>
+          <w:p>
+            <w:pPr>
+              <w:spacing w:before="100" w:beforeAutospacing="1" w:line="312" w:lineRule="auto"/>
+              <w:jc w:val="center"/>
+              <w:rPr>
+                <w:rFonts w:cstheme="minorHAnsi"/>
+                <w:b w:val="0"/>
+                <w:bCs w:val="0"/>
+                <w:sz w:val="24"/>
+                <w:szCs w:val="24"/>
+              </w:rPr>
+            </w:pPr>
+            <w:r>
+              <w:rPr>
+                <w:rFonts w:cstheme="minorHAnsi" w:hint="cs"/>
+                <w:b w:val="0"/>
+                <w:bCs w:val="0"/>
+                <w:sz w:val="24"/>
+                <w:szCs w:val="24"/>
+                <w:rtl/>
+              </w:rPr>
+              <w:t>12</w:t>
+            </w:r>
+          </w:p>
+        </w:tc>
+        <w:tc>
+          <w:tcPr>
+            <w:tcW w:w="7141" w:type="dxa"/>
+            <w:vAlign w:val="center"/>
+          </w:tcPr>
+          <w:p>
+            <w:pPr>
+              <w:spacing w:before="100" w:beforeAutospacing="1" w:line="312" w:lineRule="auto"/>
+              <w:jc w:val="center"/>
+              <w:cnfStyle w:val="000000000000" w:firstRow="0" w:lastRow="0" w:firstColumn="0" w:lastColumn="0" w:oddVBand="0" w:evenVBand="0" w:oddHBand="0" w:evenHBand="0" w:firstRowFirstColumn="0" w:firstRowLastColumn="0" w:lastRowFirstColumn="0" w:lastRowLastColumn="0"/>
+              <w:rPr>
+                <w:rFonts w:cstheme="minorHAnsi"/>
+                <w:sz w:val="24"/>
+                <w:szCs w:val="24"/>
+              </w:rPr>
+            </w:pPr>
+            <w:r>
+              <w:rPr>
+                <w:rFonts w:cstheme="minorHAnsi"/>
+                <w:sz w:val="24"/>
+                <w:szCs w:val="24"/>
+              </w:rPr>
+              <w:t xml:space="preserve">Verify that after the </w:t>
+            </w:r>
+            <w:r>
+              <w:rPr>
+                <w:rFonts w:cstheme="minorHAnsi"/>
+                <w:sz w:val="24"/>
+                <w:szCs w:val="24"/>
+              </w:rPr>
+              <w:t>D</w:t>
+            </w:r>
+            <w:r>
+              <w:rPr>
+                <w:rFonts w:cstheme="minorHAnsi"/>
+                <w:sz w:val="24"/>
+                <w:szCs w:val="24"/>
+              </w:rPr>
+              <w:t>octor publishes the summary of the appointment, it will be saved in the database of the appointment records.</w:t>
+            </w:r>
+          </w:p>
+        </w:tc>
+        <w:tc>
+          <w:tcPr>
+            <w:tcW w:w="1434" w:type="dxa"/>
+            <w:vAlign w:val="center"/>
+          </w:tcPr>
+          <w:p>
+            <w:pPr>
+              <w:spacing w:before="100" w:beforeAutospacing="1" w:line="312" w:lineRule="auto"/>
+              <w:jc w:val="center"/>
+              <w:cnfStyle w:val="000000000000" w:firstRow="0" w:lastRow="0" w:firstColumn="0" w:lastColumn="0" w:oddVBand="0" w:evenVBand="0" w:oddHBand="0" w:evenHBand="0" w:firstRowFirstColumn="0" w:firstRowLastColumn="0" w:lastRowFirstColumn="0" w:lastRowLastColumn="0"/>
+              <w:rPr>
+                <w:rFonts w:cstheme="minorHAnsi"/>
+                <w:sz w:val="24"/>
+                <w:szCs w:val="24"/>
+              </w:rPr>
+            </w:pPr>
+            <w:r>
+              <w:rPr>
+                <w:rFonts w:cstheme="minorHAnsi"/>
+                <w:sz w:val="24"/>
+                <w:szCs w:val="24"/>
+              </w:rPr>
+              <w:t>TBD</w:t>
+            </w:r>
+          </w:p>
+        </w:tc>
+      </w:tr>
+      <w:tr>
+        <w:trPr>
+          <w:cnfStyle w:val="000000100000" w:firstRow="0" w:lastRow="0" w:firstColumn="0" w:lastColumn="0" w:oddVBand="0" w:evenVBand="0" w:oddHBand="1" w:evenHBand="0" w:firstRowFirstColumn="0" w:firstRowLastColumn="0" w:lastRowFirstColumn="0" w:lastRowLastColumn="0"/>
+          <w:jc w:val="center"/>
+        </w:trPr>
+        <w:tc>
+          <w:tcPr>
+            <w:cnfStyle w:val="001000000000" w:firstRow="0" w:lastRow="0" w:firstColumn="1" w:lastColumn="0" w:oddVBand="0" w:evenVBand="0" w:oddHBand="0" w:evenHBand="0" w:firstRowFirstColumn="0" w:firstRowLastColumn="0" w:lastRowFirstColumn="0" w:lastRowLastColumn="0"/>
+            <w:tcW w:w="509" w:type="dxa"/>
+            <w:vAlign w:val="center"/>
+          </w:tcPr>
+          <w:p>
+            <w:pPr>
+              <w:spacing w:before="100" w:beforeAutospacing="1" w:line="312" w:lineRule="auto"/>
+              <w:jc w:val="center"/>
+              <w:rPr>
+                <w:rFonts w:cstheme="minorHAnsi"/>
+                <w:b w:val="0"/>
+                <w:bCs w:val="0"/>
+                <w:sz w:val="24"/>
+                <w:szCs w:val="24"/>
+                <w:rtl/>
+              </w:rPr>
+            </w:pPr>
+            <w:r>
+              <w:rPr>
+                <w:rFonts w:cstheme="minorHAnsi" w:hint="cs"/>
+                <w:b w:val="0"/>
+                <w:bCs w:val="0"/>
+                <w:sz w:val="24"/>
+                <w:szCs w:val="24"/>
+                <w:rtl/>
+              </w:rPr>
+              <w:lastRenderedPageBreak/>
+              <w:t>13</w:t>
+            </w:r>
+          </w:p>
+        </w:tc>
+        <w:tc>
+          <w:tcPr>
+            <w:tcW w:w="7141" w:type="dxa"/>
+            <w:vAlign w:val="center"/>
+          </w:tcPr>
+          <w:p>
+            <w:pPr>
+              <w:spacing w:before="100" w:beforeAutospacing="1" w:line="312" w:lineRule="auto"/>
+              <w:jc w:val="center"/>
+              <w:cnfStyle w:val="000000100000" w:firstRow="0" w:lastRow="0" w:firstColumn="0" w:lastColumn="0" w:oddVBand="0" w:evenVBand="0" w:oddHBand="1" w:evenHBand="0" w:firstRowFirstColumn="0" w:firstRowLastColumn="0" w:lastRowFirstColumn="0" w:lastRowLastColumn="0"/>
+              <w:rPr>
+                <w:rFonts w:cstheme="minorHAnsi"/>
+                <w:sz w:val="24"/>
+                <w:szCs w:val="24"/>
+              </w:rPr>
+            </w:pPr>
+            <w:r>
+              <w:rPr>
+                <w:rFonts w:cstheme="minorHAnsi"/>
+                <w:sz w:val="24"/>
+                <w:szCs w:val="24"/>
+              </w:rPr>
+              <w:t>Verify that after the Patient send note to the doctor it will be save in database of send message.</w:t>
+            </w:r>
+          </w:p>
+        </w:tc>
+        <w:tc>
+          <w:tcPr>
+            <w:tcW w:w="1434" w:type="dxa"/>
+            <w:vAlign w:val="center"/>
+          </w:tcPr>
+          <w:p>
+            <w:pPr>
+              <w:spacing w:before="100" w:beforeAutospacing="1" w:line="312" w:lineRule="auto"/>
+              <w:jc w:val="center"/>
+              <w:cnfStyle w:val="000000100000" w:firstRow="0" w:lastRow="0" w:firstColumn="0" w:lastColumn="0" w:oddVBand="0" w:evenVBand="0" w:oddHBand="1" w:evenHBand="0" w:firstRowFirstColumn="0" w:firstRowLastColumn="0" w:lastRowFirstColumn="0" w:lastRowLastColumn="0"/>
+              <w:rPr>
+                <w:rFonts w:cstheme="minorHAnsi"/>
+                <w:sz w:val="24"/>
+                <w:szCs w:val="24"/>
+              </w:rPr>
+            </w:pPr>
+            <w:r>
+              <w:rPr>
+                <w:rFonts w:cstheme="minorHAnsi"/>
+                <w:sz w:val="24"/>
+                <w:szCs w:val="24"/>
+              </w:rPr>
+              <w:t>TBD</w:t>
+            </w:r>
+          </w:p>
+        </w:tc>
+      </w:tr>
+      <w:tr>
+        <w:trPr>
+          <w:jc w:val="center"/>
+        </w:trPr>
+        <w:tc>
+          <w:tcPr>
+            <w:cnfStyle w:val="001000000000" w:firstRow="0" w:lastRow="0" w:firstColumn="1" w:lastColumn="0" w:oddVBand="0" w:evenVBand="0" w:oddHBand="0" w:evenHBand="0" w:firstRowFirstColumn="0" w:firstRowLastColumn="0" w:lastRowFirstColumn="0" w:lastRowLastColumn="0"/>
+            <w:tcW w:w="509" w:type="dxa"/>
+            <w:vAlign w:val="center"/>
+          </w:tcPr>
+          <w:p>
+            <w:pPr>
+              <w:spacing w:before="100" w:beforeAutospacing="1" w:line="312" w:lineRule="auto"/>
+              <w:jc w:val="center"/>
+              <w:rPr>
+                <w:rFonts w:cstheme="minorHAnsi"/>
+                <w:b w:val="0"/>
+                <w:bCs w:val="0"/>
+                <w:sz w:val="24"/>
+                <w:szCs w:val="24"/>
+                <w:rtl/>
+              </w:rPr>
+            </w:pPr>
+            <w:r>
+              <w:rPr>
+                <w:rFonts w:cstheme="minorHAnsi"/>
+                <w:b w:val="0"/>
+                <w:bCs w:val="0"/>
+                <w:sz w:val="24"/>
+                <w:szCs w:val="24"/>
+              </w:rPr>
+              <w:t>14</w:t>
+            </w:r>
+          </w:p>
+        </w:tc>
+        <w:tc>
+          <w:tcPr>
+            <w:tcW w:w="7141" w:type="dxa"/>
+            <w:vAlign w:val="center"/>
+          </w:tcPr>
+          <w:p>
+            <w:pPr>
+              <w:spacing w:before="100" w:beforeAutospacing="1" w:line="312" w:lineRule="auto"/>
+              <w:jc w:val="center"/>
+              <w:cnfStyle w:val="000000000000" w:firstRow="0" w:lastRow="0" w:firstColumn="0" w:lastColumn="0" w:oddVBand="0" w:evenVBand="0" w:oddHBand="0" w:evenHBand="0" w:firstRowFirstColumn="0" w:firstRowLastColumn="0" w:lastRowFirstColumn="0" w:lastRowLastColumn="0"/>
+              <w:rPr>
+                <w:rFonts w:cstheme="minorHAnsi"/>
+                <w:sz w:val="24"/>
+                <w:szCs w:val="24"/>
+                <w:rtl/>
+              </w:rPr>
+            </w:pPr>
+            <w:r>
+              <w:rPr>
+                <w:rFonts w:cstheme="minorHAnsi"/>
+                <w:sz w:val="24"/>
+                <w:szCs w:val="24"/>
+              </w:rPr>
+              <w:t xml:space="preserve">Verify that after the </w:t>
+            </w:r>
+            <w:r>
+              <w:rPr>
+                <w:rFonts w:cstheme="minorHAnsi"/>
+                <w:sz w:val="24"/>
+                <w:szCs w:val="24"/>
+              </w:rPr>
+              <w:t>D</w:t>
+            </w:r>
+            <w:r>
+              <w:rPr>
+                <w:rFonts w:cstheme="minorHAnsi"/>
+                <w:sz w:val="24"/>
+                <w:szCs w:val="24"/>
+              </w:rPr>
+              <w:t xml:space="preserve">octor </w:t>
+            </w:r>
+            <w:r>
+              <w:rPr>
+                <w:rFonts w:cstheme="minorHAnsi"/>
+                <w:sz w:val="24"/>
+                <w:szCs w:val="24"/>
+              </w:rPr>
+              <w:t>receive</w:t>
+            </w:r>
+            <w:r>
+              <w:rPr>
+                <w:rFonts w:cstheme="minorHAnsi"/>
+                <w:sz w:val="24"/>
+                <w:szCs w:val="24"/>
+              </w:rPr>
+              <w:t xml:space="preserve"> a note it will be save in database of </w:t>
+            </w:r>
+            <w:r>
+              <w:rPr>
+                <w:rFonts w:cstheme="minorHAnsi"/>
+                <w:sz w:val="24"/>
+                <w:szCs w:val="24"/>
+              </w:rPr>
+              <w:t>receive</w:t>
+            </w:r>
+            <w:r>
+              <w:rPr>
+                <w:rFonts w:cstheme="minorHAnsi"/>
+                <w:sz w:val="24"/>
+                <w:szCs w:val="24"/>
+              </w:rPr>
+              <w:t xml:space="preserve"> message.</w:t>
+            </w:r>
+          </w:p>
+        </w:tc>
+        <w:tc>
+          <w:tcPr>
+            <w:tcW w:w="1434" w:type="dxa"/>
+            <w:vAlign w:val="center"/>
+          </w:tcPr>
+          <w:p>
+            <w:pPr>
+              <w:spacing w:before="100" w:beforeAutospacing="1" w:line="312" w:lineRule="auto"/>
+              <w:jc w:val="center"/>
+              <w:cnfStyle w:val="000000000000" w:firstRow="0" w:lastRow="0" w:firstColumn="0" w:lastColumn="0" w:oddVBand="0" w:evenVBand="0" w:oddHBand="0" w:evenHBand="0" w:firstRowFirstColumn="0" w:firstRowLastColumn="0" w:lastRowFirstColumn="0" w:lastRowLastColumn="0"/>
+              <w:rPr>
+                <w:rFonts w:cstheme="minorHAnsi"/>
+                <w:sz w:val="24"/>
+                <w:szCs w:val="24"/>
+              </w:rPr>
+            </w:pPr>
+            <w:r>
+              <w:rPr>
+                <w:rFonts w:cstheme="minorHAnsi"/>
+                <w:sz w:val="24"/>
+                <w:szCs w:val="24"/>
+              </w:rPr>
+              <w:t>TBD</w:t>
+            </w:r>
+          </w:p>
+        </w:tc>
+      </w:tr>
+      <w:tr>
+        <w:trPr>
+          <w:cnfStyle w:val="000000100000" w:firstRow="0" w:lastRow="0" w:firstColumn="0" w:lastColumn="0" w:oddVBand="0" w:evenVBand="0" w:oddHBand="1" w:evenHBand="0" w:firstRowFirstColumn="0" w:firstRowLastColumn="0" w:lastRowFirstColumn="0" w:lastRowLastColumn="0"/>
+          <w:jc w:val="center"/>
+        </w:trPr>
+        <w:tc>
+          <w:tcPr>
+            <w:cnfStyle w:val="001000000000" w:firstRow="0" w:lastRow="0" w:firstColumn="1" w:lastColumn="0" w:oddVBand="0" w:evenVBand="0" w:oddHBand="0" w:evenHBand="0" w:firstRowFirstColumn="0" w:firstRowLastColumn="0" w:lastRowFirstColumn="0" w:lastRowLastColumn="0"/>
+            <w:tcW w:w="509" w:type="dxa"/>
+            <w:vAlign w:val="center"/>
+          </w:tcPr>
+          <w:p>
+            <w:pPr>
+              <w:spacing w:before="100" w:beforeAutospacing="1" w:line="312" w:lineRule="auto"/>
+              <w:jc w:val="center"/>
+              <w:rPr>
+                <w:rFonts w:cstheme="minorHAnsi"/>
+                <w:b w:val="0"/>
+                <w:bCs w:val="0"/>
+                <w:sz w:val="24"/>
+                <w:szCs w:val="24"/>
+              </w:rPr>
+            </w:pPr>
+            <w:r>
+              <w:rPr>
+                <w:rFonts w:cstheme="minorHAnsi" w:hint="cs"/>
+                <w:b w:val="0"/>
+                <w:bCs w:val="0"/>
+                <w:sz w:val="24"/>
+                <w:szCs w:val="24"/>
+                <w:rtl/>
+              </w:rPr>
+              <w:t>15</w:t>
+            </w:r>
+          </w:p>
+        </w:tc>
+        <w:tc>
+          <w:tcPr>
+            <w:tcW w:w="7141" w:type="dxa"/>
+            <w:vAlign w:val="center"/>
+          </w:tcPr>
+          <w:p>
+            <w:pPr>
+              <w:spacing w:before="100" w:beforeAutospacing="1" w:line="312" w:lineRule="auto"/>
+              <w:jc w:val="center"/>
+              <w:cnfStyle w:val="000000100000" w:firstRow="0" w:lastRow="0" w:firstColumn="0" w:lastColumn="0" w:oddVBand="0" w:evenVBand="0" w:oddHBand="1" w:evenHBand="0" w:firstRowFirstColumn="0" w:firstRowLastColumn="0" w:lastRowFirstColumn="0" w:lastRowLastColumn="0"/>
+              <w:rPr>
+                <w:rFonts w:cstheme="minorHAnsi"/>
+                <w:sz w:val="24"/>
+                <w:szCs w:val="24"/>
+              </w:rPr>
+            </w:pPr>
+            <w:r>
+              <w:rPr>
+                <w:rFonts w:cstheme="minorHAnsi"/>
+                <w:sz w:val="24"/>
+                <w:szCs w:val="24"/>
+              </w:rPr>
+              <w:t>Verify that after the Patient records a review, the review will be stored in the physician's review database.</w:t>
+            </w:r>
+          </w:p>
+        </w:tc>
+        <w:tc>
+          <w:tcPr>
+            <w:tcW w:w="1434" w:type="dxa"/>
+            <w:vAlign w:val="center"/>
+          </w:tcPr>
+          <w:p>
+            <w:pPr>
+              <w:spacing w:before="100" w:beforeAutospacing="1" w:line="312" w:lineRule="auto"/>
+              <w:jc w:val="center"/>
+              <w:cnfStyle w:val="000000100000" w:firstRow="0" w:lastRow="0" w:firstColumn="0" w:lastColumn="0" w:oddVBand="0" w:evenVBand="0" w:oddHBand="1" w:evenHBand="0" w:firstRowFirstColumn="0" w:firstRowLastColumn="0" w:lastRowFirstColumn="0" w:lastRowLastColumn="0"/>
+              <w:rPr>
+                <w:rFonts w:cstheme="minorHAnsi"/>
+                <w:sz w:val="24"/>
+                <w:szCs w:val="24"/>
+              </w:rPr>
+            </w:pPr>
+            <w:r>
+              <w:rPr>
+                <w:rFonts w:cstheme="minorHAnsi"/>
+                <w:sz w:val="24"/>
+                <w:szCs w:val="24"/>
+              </w:rPr>
+              <w:t>TBD</w:t>
+            </w:r>
+          </w:p>
+        </w:tc>
+      </w:tr>
+    </w:tbl>
+    <w:p>
+      <w:pPr>
+        <w:spacing w:before="100" w:beforeAutospacing="1" w:line="312" w:lineRule="auto"/>
+      </w:pPr>
     </w:p>
     <w:p>
       <w:pPr>
@@ -30006,27 +31506,9 @@
   </w:num>
   <w:num w:numId="18">
     <w:abstractNumId w:val="5"/>
-    <w:lvlOverride w:ilvl="0"/>
-    <w:lvlOverride w:ilvl="1"/>
-    <w:lvlOverride w:ilvl="2"/>
-    <w:lvlOverride w:ilvl="3"/>
-    <w:lvlOverride w:ilvl="4"/>
-    <w:lvlOverride w:ilvl="5"/>
-    <w:lvlOverride w:ilvl="6"/>
-    <w:lvlOverride w:ilvl="7"/>
-    <w:lvlOverride w:ilvl="8"/>
   </w:num>
   <w:num w:numId="19">
     <w:abstractNumId w:val="7"/>
-    <w:lvlOverride w:ilvl="0"/>
-    <w:lvlOverride w:ilvl="1"/>
-    <w:lvlOverride w:ilvl="2"/>
-    <w:lvlOverride w:ilvl="3"/>
-    <w:lvlOverride w:ilvl="4"/>
-    <w:lvlOverride w:ilvl="5"/>
-    <w:lvlOverride w:ilvl="6"/>
-    <w:lvlOverride w:ilvl="7"/>
-    <w:lvlOverride w:ilvl="8"/>
   </w:num>
 </w:numbering>
 </file>

</xml_diff>